<commit_message>
the file someText.txt is modified
</commit_message>
<xml_diff>
--- a/someText.docx
+++ b/someText.docx
@@ -8,11 +8,26 @@
           <w:lang w:val="en-US"/>
         </w:rPr>
       </w:pPr>
+      <w:proofErr w:type="spellStart"/>
       <w:r>
         <w:rPr>
           <w:lang w:val="en-US"/>
         </w:rPr>
         <w:t>SomeText</w:t>
+      </w:r>
+      <w:proofErr w:type="spellEnd"/>
+    </w:p>
+    <w:p>
+      <w:pPr>
+        <w:rPr>
+          <w:lang w:val="en-US"/>
+        </w:rPr>
+      </w:pPr>
+      <w:r>
+        <w:rPr>
+          <w:lang w:val="en-US"/>
+        </w:rPr>
+        <w:t>NewText</w:t>
       </w:r>
       <w:bookmarkStart w:id="0" w:name="_GoBack"/>
       <w:bookmarkEnd w:id="0"/>

</xml_diff>